<commit_message>
Update Proposal For Jai HInd Edu Trust.docx
</commit_message>
<xml_diff>
--- a/Proposal For Jai HInd Edu Trust.docx
+++ b/Proposal For Jai HInd Edu Trust.docx
@@ -538,7 +538,19 @@
         <w:rPr>
           <w:sz w:val="24"/>
         </w:rPr>
-        <w:t xml:space="preserve">Subdomain registration for upto 10 sites. </w:t>
+        <w:t xml:space="preserve">Subdomain registration for </w:t>
+      </w:r>
+      <w:r>
+        <w:rPr>
+          <w:sz w:val="24"/>
+        </w:rPr>
+        <w:t>up to</w:t>
+      </w:r>
+      <w:r>
+        <w:rPr>
+          <w:sz w:val="24"/>
+        </w:rPr>
+        <w:t xml:space="preserve"> 10 sites. </w:t>
       </w:r>
     </w:p>
     <w:p>
@@ -901,13 +913,7 @@
         <w:rPr>
           <w:sz w:val="24"/>
         </w:rPr>
-        <w:t xml:space="preserve">Admission form for </w:t>
-      </w:r>
-      <w:r>
-        <w:rPr>
-          <w:sz w:val="24"/>
-        </w:rPr>
-        <w:t>1</w:t>
+        <w:t>Admission form for 1</w:t>
       </w:r>
       <w:r>
         <w:rPr>
@@ -1161,15 +1167,7 @@
           <w:color w:val="01AF01"/>
           <w:sz w:val="24"/>
         </w:rPr>
-        <w:t>₹</w:t>
-      </w:r>
-      <w:r>
-        <w:rPr>
-          <w:b/>
-          <w:color w:val="01AF01"/>
-          <w:sz w:val="24"/>
-        </w:rPr>
-        <w:t>2</w:t>
+        <w:t>₹2</w:t>
       </w:r>
       <w:r>
         <w:rPr>
@@ -1196,6 +1194,17 @@
         </w:rPr>
         <w:t>inclusive)</w:t>
       </w:r>
+    </w:p>
+    <w:p>
+      <w:pPr>
+        <w:ind w:left="23" w:firstLine="697"/>
+        <w:rPr>
+          <w:b/>
+          <w:color w:val="01AF01"/>
+          <w:spacing w:val="-2"/>
+          <w:sz w:val="24"/>
+        </w:rPr>
+      </w:pPr>
     </w:p>
     <w:p>
       <w:pPr>
@@ -1250,7 +1259,6 @@
         <w:rPr>
           <w:spacing w:val="-2"/>
         </w:rPr>
-        <w:lastRenderedPageBreak/>
         <w:t xml:space="preserve">Work Documents </w:t>
       </w:r>
     </w:p>
@@ -1283,13 +1291,7 @@
         <w:rPr>
           <w:sz w:val="24"/>
         </w:rPr>
-        <w:t xml:space="preserve">Admission </w:t>
-      </w:r>
-      <w:r>
-        <w:rPr>
-          <w:sz w:val="24"/>
-        </w:rPr>
-        <w:t xml:space="preserve">Process Support </w:t>
+        <w:t xml:space="preserve">Admission Process Support </w:t>
       </w:r>
     </w:p>
     <w:p>
@@ -1351,11 +1353,19 @@
           <w:sz w:val="24"/>
         </w:rPr>
       </w:pPr>
-      <w:r>
-        <w:rPr>
-          <w:sz w:val="24"/>
-        </w:rPr>
-        <w:t xml:space="preserve">PreSchool </w:t>
+      <w:proofErr w:type="spellStart"/>
+      <w:r>
+        <w:rPr>
+          <w:sz w:val="24"/>
+        </w:rPr>
+        <w:t>PreSchool</w:t>
+      </w:r>
+      <w:proofErr w:type="spellEnd"/>
+      <w:r>
+        <w:rPr>
+          <w:sz w:val="24"/>
+        </w:rPr>
+        <w:t xml:space="preserve"> </w:t>
       </w:r>
     </w:p>
     <w:p>
@@ -1675,12 +1685,53 @@
     </w:p>
     <w:p>
       <w:pPr>
+        <w:rPr>
+          <w:b/>
+          <w:sz w:val="24"/>
+        </w:rPr>
+      </w:pPr>
+      <w:r>
+        <w:t xml:space="preserve">Total: </w:t>
+      </w:r>
+      <w:r>
+        <w:rPr>
+          <w:b/>
+          <w:color w:val="01AF01"/>
+          <w:sz w:val="24"/>
+        </w:rPr>
+        <w:t>₹</w:t>
+      </w:r>
+      <w:r>
+        <w:rPr>
+          <w:b/>
+          <w:color w:val="01AF01"/>
+          <w:sz w:val="24"/>
+        </w:rPr>
+        <w:t>70</w:t>
+      </w:r>
+      <w:r>
+        <w:rPr>
+          <w:b/>
+          <w:color w:val="01AF01"/>
+          <w:sz w:val="24"/>
+        </w:rPr>
+        <w:t xml:space="preserve">,000 (all </w:t>
+      </w:r>
+      <w:r>
+        <w:rPr>
+          <w:b/>
+          <w:color w:val="01AF01"/>
+          <w:spacing w:val="-2"/>
+          <w:sz w:val="24"/>
+        </w:rPr>
+        <w:t>inclusive)</w:t>
+      </w:r>
+    </w:p>
+    <w:p>
+      <w:pPr>
         <w:pStyle w:val="BodyText"/>
         <w:spacing w:before="11"/>
       </w:pPr>
-      <w:r>
-        <w:t xml:space="preserve">Total: </w:t>
-      </w:r>
     </w:p>
     <w:p>
       <w:pPr>
@@ -1701,25 +1752,13 @@
         </w:rPr>
       </w:pPr>
       <w:r>
-        <w:t xml:space="preserve">On </w:t>
-      </w:r>
-      <w:r>
-        <w:t>approv</w:t>
-      </w:r>
-      <w:r>
-        <w:t>al</w:t>
+        <w:t>On approval</w:t>
       </w:r>
       <w:r>
         <w:rPr>
           <w:spacing w:val="-3"/>
         </w:rPr>
-        <w:t xml:space="preserve"> </w:t>
-      </w:r>
-      <w:r>
-        <w:rPr>
-          <w:spacing w:val="-3"/>
-        </w:rPr>
-        <w:t xml:space="preserve">of </w:t>
+        <w:t xml:space="preserve"> of </w:t>
       </w:r>
       <w:r>
         <w:t>this</w:t>
@@ -1768,10 +1807,7 @@
         <w:spacing w:line="276" w:lineRule="auto"/>
       </w:pPr>
       <w:r>
-        <w:t xml:space="preserve">Inborn would </w:t>
-      </w:r>
-      <w:r>
-        <w:t>start</w:t>
+        <w:t>Inborn would start</w:t>
       </w:r>
       <w:r>
         <w:rPr>
@@ -1798,10 +1834,10 @@
         <w:t xml:space="preserve"> </w:t>
       </w:r>
       <w:r>
-        <w:t>web page development</w:t>
-      </w:r>
-      <w:r>
-        <w:t xml:space="preserve"> immediately and share the homepage layout within 48 hours.</w:t>
+        <w:t>forms</w:t>
+      </w:r>
+      <w:r>
+        <w:t xml:space="preserve"> development immediately and share the homepage layout within 48 hours.</w:t>
       </w:r>
     </w:p>
     <w:p>
@@ -1815,6 +1851,44 @@
       </w:pPr>
       <w:r>
         <w:t xml:space="preserve">The Domain transfer and Registration would be arranged by the Institute from the current vendor. </w:t>
+      </w:r>
+    </w:p>
+    <w:p>
+      <w:pPr>
+        <w:pStyle w:val="BodyText"/>
+        <w:numPr>
+          <w:ilvl w:val="0"/>
+          <w:numId w:val="2"/>
+        </w:numPr>
+        <w:spacing w:line="276" w:lineRule="auto"/>
+      </w:pPr>
+      <w:r>
+        <w:t xml:space="preserve">The Hosting would be arranged well in advance before the </w:t>
+      </w:r>
+      <w:r>
+        <w:t xml:space="preserve">current hosting expires </w:t>
+      </w:r>
+    </w:p>
+    <w:p>
+      <w:pPr>
+        <w:pStyle w:val="BodyText"/>
+        <w:numPr>
+          <w:ilvl w:val="0"/>
+          <w:numId w:val="2"/>
+        </w:numPr>
+        <w:spacing w:line="276" w:lineRule="auto"/>
+      </w:pPr>
+      <w:r>
+        <w:t xml:space="preserve">The support would be provided through </w:t>
+      </w:r>
+      <w:r>
+        <w:t>written communic</w:t>
+      </w:r>
+      <w:r>
+        <w:t xml:space="preserve">ation including Emails. Response would be provided within 8 working hours. The corrective actions would be done as per the decided time frame and </w:t>
+      </w:r>
+      <w:r>
+        <w:t xml:space="preserve">size of the request. </w:t>
       </w:r>
     </w:p>
     <w:sectPr>

</xml_diff>